<commit_message>
fixed axial tilt further
</commit_message>
<xml_diff>
--- a/documentation/Report.docx
+++ b/documentation/Report.docx
@@ -1037,21 +1037,22 @@
         <w:t>Finally, orbital distances and rotation speeds are in proportion to one another, and can be sped up or slowed down using the GUI sliders available.</w:t>
       </w:r>
       <w:r>
-        <w:t xml:space="preserve"> By default, one second in my program is equivalent to one Earth day.</w:t>
+        <w:t xml:space="preserve"> By default, one second in my program is</w:t>
+      </w:r>
+      <w:bookmarkStart w:id="0" w:name="_GoBack"/>
+      <w:bookmarkEnd w:id="0"/>
+      <w:r>
+        <w:t xml:space="preserve"> equivalent to one Earth day.</w:t>
       </w:r>
     </w:p>
     <w:p/>
     <w:p>
       <w:r>
-        <w:rPr>
-          <w:noProof/>
-          <w:lang w:val="en-US"/>
-        </w:rPr>
         <w:drawing>
-          <wp:inline distT="0" distB="0" distL="0" distR="0" wp14:anchorId="285C6D01" wp14:editId="7CCE8E69">
-            <wp:extent cx="5262880" cy="3799840"/>
-            <wp:effectExtent l="0" t="0" r="0" b="10160"/>
-            <wp:docPr id="2" name="Picture 2" descr="Macintosh HD:Users:ashton:Desktop:Screen Shot 2014-11-15 at 13.54.50.png"/>
+          <wp:inline distT="0" distB="0" distL="0" distR="0" wp14:anchorId="23218AD4" wp14:editId="58D7AD72">
+            <wp:extent cx="5266055" cy="3454400"/>
+            <wp:effectExtent l="0" t="0" r="0" b="0"/>
+            <wp:docPr id="4" name="Picture 4" descr="Macintosh HD:Users:ashton:Desktop:Screen Shot 2014-11-15 at 16.33.59.png"/>
             <wp:cNvGraphicFramePr>
               <a:graphicFrameLocks xmlns:a="http://schemas.openxmlformats.org/drawingml/2006/main" noChangeAspect="1"/>
             </wp:cNvGraphicFramePr>
@@ -1059,7 +1060,7 @@
               <a:graphicData uri="http://schemas.openxmlformats.org/drawingml/2006/picture">
                 <pic:pic xmlns:pic="http://schemas.openxmlformats.org/drawingml/2006/picture">
                   <pic:nvPicPr>
-                    <pic:cNvPr id="0" name="Picture 2" descr="Macintosh HD:Users:ashton:Desktop:Screen Shot 2014-11-15 at 13.54.50.png"/>
+                    <pic:cNvPr id="0" name="Picture 1" descr="Macintosh HD:Users:ashton:Desktop:Screen Shot 2014-11-15 at 16.33.59.png"/>
                     <pic:cNvPicPr>
                       <a:picLocks noChangeAspect="1" noChangeArrowheads="1"/>
                     </pic:cNvPicPr>
@@ -1080,7 +1081,7 @@
                   <pic:spPr bwMode="auto">
                     <a:xfrm>
                       <a:off x="0" y="0"/>
-                      <a:ext cx="5262880" cy="3799840"/>
+                      <a:ext cx="5266055" cy="3454400"/>
                     </a:xfrm>
                     <a:prstGeom prst="rect">
                       <a:avLst/>
@@ -1431,12 +1432,7 @@
         <w:t xml:space="preserve"> is</w:t>
       </w:r>
       <w:r>
-        <w:t xml:space="preserve"> sufficiently detailed</w:t>
-      </w:r>
-      <w:bookmarkStart w:id="0" w:name="_GoBack"/>
-      <w:bookmarkEnd w:id="0"/>
-      <w:r>
-        <w:t>.</w:t>
+        <w:t xml:space="preserve"> sufficiently detailed.</w:t>
       </w:r>
     </w:p>
     <w:p>
@@ -1590,10 +1586,7 @@
         </w:numPr>
       </w:pPr>
       <w:r>
-        <w:t xml:space="preserve">As suggested in the brief, </w:t>
-      </w:r>
-      <w:r>
-        <w:t>I’ve added the rings of Saturn.</w:t>
+        <w:t>As suggested in the brief, I’ve added the rings of Saturn.</w:t>
       </w:r>
       <w:r>
         <w:t xml:space="preserve"> These are correctly tilted and are semi-transparent, as seen in Figure 2.</w:t>
@@ -3788,7 +3781,7 @@
 </file>
 
 <file path=customXml/itemProps1.xml><?xml version="1.0" encoding="utf-8"?>
-<ds:datastoreItem xmlns:ds="http://schemas.openxmlformats.org/officeDocument/2006/customXml" ds:itemID="{0FA875C2-E872-C442-8A4E-292D95801311}">
+<ds:datastoreItem xmlns:ds="http://schemas.openxmlformats.org/officeDocument/2006/customXml" ds:itemID="{961379EC-F244-1C46-86E8-A4F15D2C865D}">
   <ds:schemaRefs>
     <ds:schemaRef ds:uri="http://schemas.openxmlformats.org/officeDocument/2006/bibliography"/>
   </ds:schemaRefs>

</xml_diff>

<commit_message>
report updated with link to users.aber
</commit_message>
<xml_diff>
--- a/documentation/Report.docx
+++ b/documentation/Report.docx
@@ -323,8 +323,43 @@
         <w:rPr>
           <w:i/>
         </w:rPr>
-        <w:t xml:space="preserve">A means of navigating the solar system through keyboard and mouse controls. </w:t>
-      </w:r>
+        <w:t>A means of navigating the solar system throu</w:t>
+      </w:r>
+      <w:r>
+        <w:rPr>
+          <w:i/>
+        </w:rPr>
+        <w:t>gh keyboard and mouse controls.</w:t>
+      </w:r>
+    </w:p>
+    <w:p>
+      <w:pPr>
+        <w:rPr>
+          <w:i/>
+        </w:rPr>
+      </w:pPr>
+    </w:p>
+    <w:p>
+      <w:pPr>
+        <w:rPr>
+          <w:i/>
+        </w:rPr>
+      </w:pPr>
+      <w:r>
+        <w:rPr>
+          <w:i/>
+        </w:rPr>
+        <w:t xml:space="preserve">A live demo is available here: </w:t>
+      </w:r>
+      <w:hyperlink r:id="rId9" w:history="1">
+        <w:r>
+          <w:rPr>
+            <w:rStyle w:val="Hyperlink"/>
+            <w:i/>
+          </w:rPr>
+          <w:t>http://users.aber.ac.uk/cba1/webgl/source/</w:t>
+        </w:r>
+      </w:hyperlink>
     </w:p>
     <w:p>
       <w:pPr>
@@ -333,6 +368,8 @@
       <w:r>
         <w:t>Introduction</w:t>
       </w:r>
+      <w:bookmarkStart w:id="0" w:name="_GoBack"/>
+      <w:bookmarkEnd w:id="0"/>
     </w:p>
     <w:p>
       <w:r>
@@ -974,7 +1011,7 @@
                     </pic:cNvPicPr>
                   </pic:nvPicPr>
                   <pic:blipFill>
-                    <a:blip r:embed="rId9">
+                    <a:blip r:embed="rId10">
                       <a:extLst>
                         <a:ext uri="{28A0092B-C50C-407E-A947-70E740481C1C}">
                           <a14:useLocalDpi xmlns:a14="http://schemas.microsoft.com/office/drawing/2010/main" val="0"/>
@@ -1447,7 +1484,7 @@
                     </pic:cNvPicPr>
                   </pic:nvPicPr>
                   <pic:blipFill>
-                    <a:blip r:embed="rId10">
+                    <a:blip r:embed="rId11">
                       <a:extLst>
                         <a:ext uri="{28A0092B-C50C-407E-A947-70E740481C1C}">
                           <a14:useLocalDpi xmlns:a14="http://schemas.microsoft.com/office/drawing/2010/main" val="0"/>
@@ -1787,7 +1824,7 @@
                     </pic:cNvPicPr>
                   </pic:nvPicPr>
                   <pic:blipFill>
-                    <a:blip r:embed="rId11">
+                    <a:blip r:embed="rId12">
                       <a:extLst>
                         <a:ext uri="{28A0092B-C50C-407E-A947-70E740481C1C}">
                           <a14:useLocalDpi xmlns:a14="http://schemas.microsoft.com/office/drawing/2010/main" val="0"/>
@@ -1968,7 +2005,7 @@
                     </pic:cNvPicPr>
                   </pic:nvPicPr>
                   <pic:blipFill>
-                    <a:blip r:embed="rId12">
+                    <a:blip r:embed="rId13">
                       <a:extLst>
                         <a:ext uri="{28A0092B-C50C-407E-A947-70E740481C1C}">
                           <a14:useLocalDpi xmlns:a14="http://schemas.microsoft.com/office/drawing/2010/main" val="0"/>
@@ -2103,7 +2140,7 @@
                     </pic:cNvPicPr>
                   </pic:nvPicPr>
                   <pic:blipFill>
-                    <a:blip r:embed="rId13">
+                    <a:blip r:embed="rId14">
                       <a:extLst>
                         <a:ext uri="{28A0092B-C50C-407E-A947-70E740481C1C}">
                           <a14:useLocalDpi xmlns:a14="http://schemas.microsoft.com/office/drawing/2010/main" val="0"/>
@@ -2278,7 +2315,7 @@
                     </pic:cNvPicPr>
                   </pic:nvPicPr>
                   <pic:blipFill>
-                    <a:blip r:embed="rId14">
+                    <a:blip r:embed="rId15">
                       <a:extLst>
                         <a:ext uri="{28A0092B-C50C-407E-A947-70E740481C1C}">
                           <a14:useLocalDpi xmlns:a14="http://schemas.microsoft.com/office/drawing/2010/main" val="0"/>
@@ -3032,13 +3069,10 @@
         <w:t>http://learningwebgl.com/blog/?p=1778</w:t>
       </w:r>
     </w:p>
-    <w:p>
-      <w:bookmarkStart w:id="0" w:name="_GoBack"/>
-      <w:bookmarkEnd w:id="0"/>
-    </w:p>
+    <w:p/>
     <w:sectPr>
-      <w:headerReference w:type="default" r:id="rId15"/>
-      <w:footerReference w:type="default" r:id="rId16"/>
+      <w:headerReference w:type="default" r:id="rId16"/>
+      <w:footerReference w:type="default" r:id="rId17"/>
       <w:pgSz w:w="11900" w:h="16840"/>
       <w:pgMar w:top="1440" w:right="1800" w:bottom="1440" w:left="1800" w:header="708" w:footer="1134" w:gutter="0"/>
       <w:cols w:space="708"/>
@@ -6261,7 +6295,7 @@
 </file>
 
 <file path=customXml/itemProps1.xml><?xml version="1.0" encoding="utf-8"?>
-<ds:datastoreItem xmlns:ds="http://schemas.openxmlformats.org/officeDocument/2006/customXml" ds:itemID="{9E54CB99-7C0E-9643-B54F-B0FECC1BDBAB}">
+<ds:datastoreItem xmlns:ds="http://schemas.openxmlformats.org/officeDocument/2006/customXml" ds:itemID="{DCBE3BBF-4CA2-954F-B669-D381A2B59749}">
   <ds:schemaRefs>
     <ds:schemaRef ds:uri="http://schemas.openxmlformats.org/officeDocument/2006/bibliography"/>
   </ds:schemaRefs>

</xml_diff>

<commit_message>
venus and uranus now spin clockwise
</commit_message>
<xml_diff>
--- a/documentation/Report.docx
+++ b/documentation/Report.docx
@@ -368,8 +368,6 @@
       <w:r>
         <w:t>Introduction</w:t>
       </w:r>
-      <w:bookmarkStart w:id="0" w:name="_GoBack"/>
-      <w:bookmarkEnd w:id="0"/>
     </w:p>
     <w:p>
       <w:r>
@@ -1886,7 +1884,10 @@
     </w:p>
     <w:p>
       <w:r>
-        <w:t>Planets and moons spin and orbit counter clockwise with the exception of Venus and Uranus, who rotate on their axis in a clockwise fashion due to their axial tilt. No additional logic was required in my program to account for this: passing in scientifically correct parameters in the first place was all that was needed.</w:t>
+        <w:t xml:space="preserve">Planets and moons spin and orbit counter clockwise with the exception of Venus and Uranus, who rotate on their axis in a clockwise fashion due to their axial tilt. </w:t>
+      </w:r>
+      <w:r>
+        <w:t>The easiest way to confirm this is to hit keyboard shortcut ‘7’ to view Uranus spinning clockwise.</w:t>
       </w:r>
     </w:p>
     <w:p/>
@@ -1979,8 +1980,9 @@
       <w:r>
         <w:t>In addition, try and follow a specific continent on Earth and you’ll see that the Earth takes 1 second to fully rotate.</w:t>
       </w:r>
-    </w:p>
-    <w:p/>
+      <w:bookmarkStart w:id="0" w:name="_GoBack"/>
+      <w:bookmarkEnd w:id="0"/>
+    </w:p>
     <w:p>
       <w:r>
         <w:rPr>
@@ -6295,7 +6297,7 @@
 </file>
 
 <file path=customXml/itemProps1.xml><?xml version="1.0" encoding="utf-8"?>
-<ds:datastoreItem xmlns:ds="http://schemas.openxmlformats.org/officeDocument/2006/customXml" ds:itemID="{DCBE3BBF-4CA2-954F-B669-D381A2B59749}">
+<ds:datastoreItem xmlns:ds="http://schemas.openxmlformats.org/officeDocument/2006/customXml" ds:itemID="{8969FA1D-2AC4-EE4D-A94A-CE6A59619239}">
   <ds:schemaRefs>
     <ds:schemaRef ds:uri="http://schemas.openxmlformats.org/officeDocument/2006/bibliography"/>
   </ds:schemaRefs>

</xml_diff>

<commit_message>
proof read assignment report
</commit_message>
<xml_diff>
--- a/documentation/Report.docx
+++ b/documentation/Report.docx
@@ -66,7 +66,15 @@
         <w:rPr>
           <w:i/>
         </w:rPr>
-        <w:t xml:space="preserve"> a 3D visualisation of the solar system using WebGL</w:t>
+        <w:t xml:space="preserve"> a 3D visualisation of the solar system using W</w:t>
+      </w:r>
+      <w:bookmarkStart w:id="0" w:name="_GoBack"/>
+      <w:bookmarkEnd w:id="0"/>
+      <w:r>
+        <w:rPr>
+          <w:i/>
+        </w:rPr>
+        <w:t>ebGL</w:t>
       </w:r>
       <w:r>
         <w:rPr>
@@ -275,7 +283,19 @@
         <w:rPr>
           <w:i/>
         </w:rPr>
-        <w:t>Specular maps for the Earth, so that light is reflected more strongly from the ocean than the continents.</w:t>
+        <w:t>Specular map</w:t>
+      </w:r>
+      <w:r>
+        <w:rPr>
+          <w:i/>
+        </w:rPr>
+        <w:t>ping</w:t>
+      </w:r>
+      <w:r>
+        <w:rPr>
+          <w:i/>
+        </w:rPr>
+        <w:t xml:space="preserve"> for the Earth, so that light is reflected more strongly from the ocean than the continents.</w:t>
       </w:r>
     </w:p>
     <w:p>
@@ -618,7 +638,7 @@
         <w:t>index.html</w:t>
       </w:r>
       <w:r>
-        <w:t xml:space="preserve"> – runs the application. Also contains the application shaders and the CSS for the web page.</w:t>
+        <w:t xml:space="preserve"> – runs the application.</w:t>
       </w:r>
     </w:p>
     <w:p>
@@ -936,6 +956,45 @@
       </w:r>
       <w:r>
         <w:t>.</w:t>
+      </w:r>
+      <w:r>
+        <w:t xml:space="preserve"> </w:t>
+      </w:r>
+    </w:p>
+    <w:p>
+      <w:pPr>
+        <w:pStyle w:val="ListParagraph"/>
+        <w:numPr>
+          <w:ilvl w:val="0"/>
+          <w:numId w:val="4"/>
+        </w:numPr>
+      </w:pPr>
+      <w:r>
+        <w:rPr>
+          <w:i/>
+        </w:rPr>
+        <w:t>shader__fragment.shader</w:t>
+      </w:r>
+      <w:r>
+        <w:t xml:space="preserve"> – contains my fragment shader program.</w:t>
+      </w:r>
+    </w:p>
+    <w:p>
+      <w:pPr>
+        <w:pStyle w:val="ListParagraph"/>
+        <w:numPr>
+          <w:ilvl w:val="0"/>
+          <w:numId w:val="4"/>
+        </w:numPr>
+      </w:pPr>
+      <w:r>
+        <w:rPr>
+          <w:i/>
+        </w:rPr>
+        <w:t>shader__vertex.shader</w:t>
+      </w:r>
+      <w:r>
+        <w:t xml:space="preserve"> – contains my vertex shader program.</w:t>
       </w:r>
     </w:p>
     <w:p>
@@ -1980,8 +2039,6 @@
       <w:r>
         <w:t>In addition, try and follow a specific continent on Earth and you’ll see that the Earth takes 1 second to fully rotate.</w:t>
       </w:r>
-      <w:bookmarkStart w:id="0" w:name="_GoBack"/>
-      <w:bookmarkEnd w:id="0"/>
     </w:p>
     <w:p>
       <w:r>
@@ -3072,6 +3129,19 @@
       </w:r>
     </w:p>
     <w:p/>
+    <w:p>
+      <w:r>
+        <w:t>Spinning GIF image data taken from:</w:t>
+      </w:r>
+    </w:p>
+    <w:p>
+      <w:pPr>
+        <w:ind w:left="720"/>
+      </w:pPr>
+      <w:r>
+        <w:t>https://github.com/BBCVisualJournalism/newsspec_8939/blob/master/source/js/lib/news_special/iframemanager__host.js#L79</w:t>
+      </w:r>
+    </w:p>
     <w:sectPr>
       <w:headerReference w:type="default" r:id="rId16"/>
       <w:footerReference w:type="default" r:id="rId17"/>
@@ -6297,7 +6367,7 @@
 </file>
 
 <file path=customXml/itemProps1.xml><?xml version="1.0" encoding="utf-8"?>
-<ds:datastoreItem xmlns:ds="http://schemas.openxmlformats.org/officeDocument/2006/customXml" ds:itemID="{8969FA1D-2AC4-EE4D-A94A-CE6A59619239}">
+<ds:datastoreItem xmlns:ds="http://schemas.openxmlformats.org/officeDocument/2006/customXml" ds:itemID="{637FBE96-A29D-8247-B3C2-452E0E4EC33A}">
   <ds:schemaRefs>
     <ds:schemaRef ds:uri="http://schemas.openxmlformats.org/officeDocument/2006/bibliography"/>
   </ds:schemaRefs>

</xml_diff>